<commit_message>
Daily Robot Status 2017_11_23
</commit_message>
<xml_diff>
--- a/Kasun/CHECKING_ROBOT/2017_11_22/ISSUES.docx
+++ b/Kasun/CHECKING_ROBOT/2017_11_22/ISSUES.docx
@@ -10,7 +10,12 @@
         <w:t xml:space="preserve">ISSUES </w:t>
       </w:r>
       <w:r>
-        <w:t>(Date=2017/11/20)</w:t>
+        <w:t>(Date=2017/11/22</w:t>
+      </w:r>
+      <w:bookmarkStart w:id="0" w:name="_GoBack"/>
+      <w:bookmarkEnd w:id="0"/>
+      <w:r>
+        <w:t>)</w:t>
       </w:r>
     </w:p>
     <w:p>
@@ -101,8 +106,6 @@
         </w:rPr>
         <w:t xml:space="preserve"> Entity ID=</w:t>
       </w:r>
-      <w:bookmarkStart w:id="0" w:name="_GoBack"/>
-      <w:bookmarkEnd w:id="0"/>
       <w:r>
         <w:rPr>
           <w:color w:val="767171" w:themeColor="background2" w:themeShade="80"/>

</xml_diff>